<commit_message>
Version 5 - autenticar usuario se arreglo
</commit_message>
<xml_diff>
--- a/CUS_ControlarAcceso.docx
+++ b/CUS_ControlarAcceso.docx
@@ -1,6 +1,6 @@
 
 <file path=word/document.xml><?xml version="1.0" encoding="utf-8"?>
-<w:document xmlns:wpc="http://schemas.microsoft.com/office/word/2010/wordprocessingCanvas" xmlns:cx="http://schemas.microsoft.com/office/drawing/2014/chartex" xmlns:cx1="http://schemas.microsoft.com/office/drawing/2015/9/8/chartex" xmlns:cx2="http://schemas.microsoft.com/office/drawing/2015/10/21/chartex" xmlns:cx3="http://schemas.microsoft.com/office/drawing/2016/5/9/chartex" xmlns:cx4="http://schemas.microsoft.com/office/drawing/2016/5/10/chartex" xmlns:cx5="http://schemas.microsoft.com/office/drawing/2016/5/11/chartex" xmlns:cx6="http://schemas.microsoft.com/office/drawing/2016/5/12/chartex" xmlns:cx7="http://schemas.microsoft.com/office/drawing/2016/5/13/chartex" xmlns:cx8="http://schemas.microsoft.com/office/drawing/2016/5/14/chartex" xmlns:mc="http://schemas.openxmlformats.org/markup-compatibility/2006" xmlns:aink="http://schemas.microsoft.com/office/drawing/2016/ink" xmlns:am3d="http://schemas.microsoft.com/office/drawing/2017/model3d" xmlns:o="urn:schemas-microsoft-com:office:office" xmlns:oel="http://schemas.microsoft.com/office/2019/extlst" xmlns:r="http://schemas.openxmlformats.org/officeDocument/2006/relationships" xmlns:m="http://schemas.openxmlformats.org/officeDocument/2006/math" xmlns:v="urn:schemas-microsoft-com:vml" xmlns:wp14="http://schemas.microsoft.com/office/word/2010/wordprocessingDrawing" xmlns:wp="http://schemas.openxmlformats.org/drawingml/2006/wordprocessingDrawing" xmlns:w10="urn:schemas-microsoft-com:office:word" xmlns:w="http://schemas.openxmlformats.org/wordprocessingml/2006/main" xmlns:w14="http://schemas.microsoft.com/office/word/2010/wordml" xmlns:w15="http://schemas.microsoft.com/office/word/2012/wordml" xmlns:w16cex="http://schemas.microsoft.com/office/word/2018/wordml/cex" xmlns:w16cid="http://schemas.microsoft.com/office/word/2016/wordml/cid" xmlns:w16="http://schemas.microsoft.com/office/word/2018/wordml" xmlns:w16sdtdh="http://schemas.microsoft.com/office/word/2020/wordml/sdtdatahash" xmlns:w16se="http://schemas.microsoft.com/office/word/2015/wordml/symex" xmlns:wpg="http://schemas.microsoft.com/office/word/2010/wordprocessingGroup" xmlns:wpi="http://schemas.microsoft.com/office/word/2010/wordprocessingInk" xmlns:wne="http://schemas.microsoft.com/office/word/2006/wordml" xmlns:wps="http://schemas.microsoft.com/office/word/2010/wordprocessingShape" mc:Ignorable="w14 w15 w16se w16cid w16 w16cex w16sdtdh wp14">
+<w:document xmlns:wpc="http://schemas.microsoft.com/office/word/2010/wordprocessingCanvas" xmlns:cx="http://schemas.microsoft.com/office/drawing/2014/chartex" xmlns:cx1="http://schemas.microsoft.com/office/drawing/2015/9/8/chartex" xmlns:cx2="http://schemas.microsoft.com/office/drawing/2015/10/21/chartex" xmlns:cx3="http://schemas.microsoft.com/office/drawing/2016/5/9/chartex" xmlns:cx4="http://schemas.microsoft.com/office/drawing/2016/5/10/chartex" xmlns:cx5="http://schemas.microsoft.com/office/drawing/2016/5/11/chartex" xmlns:cx6="http://schemas.microsoft.com/office/drawing/2016/5/12/chartex" xmlns:cx7="http://schemas.microsoft.com/office/drawing/2016/5/13/chartex" xmlns:cx8="http://schemas.microsoft.com/office/drawing/2016/5/14/chartex" xmlns:mc="http://schemas.openxmlformats.org/markup-compatibility/2006" xmlns:aink="http://schemas.microsoft.com/office/drawing/2016/ink" xmlns:am3d="http://schemas.microsoft.com/office/drawing/2017/model3d" xmlns:o="urn:schemas-microsoft-com:office:office" xmlns:r="http://schemas.openxmlformats.org/officeDocument/2006/relationships" xmlns:m="http://schemas.openxmlformats.org/officeDocument/2006/math" xmlns:v="urn:schemas-microsoft-com:vml" xmlns:wp14="http://schemas.microsoft.com/office/word/2010/wordprocessingDrawing" xmlns:wp="http://schemas.openxmlformats.org/drawingml/2006/wordprocessingDrawing" xmlns:w10="urn:schemas-microsoft-com:office:word" xmlns:w="http://schemas.openxmlformats.org/wordprocessingml/2006/main" xmlns:w14="http://schemas.microsoft.com/office/word/2010/wordml" xmlns:w15="http://schemas.microsoft.com/office/word/2012/wordml" xmlns:w16cid="http://schemas.microsoft.com/office/word/2016/wordml/cid" xmlns:w16se="http://schemas.microsoft.com/office/word/2015/wordml/symex" xmlns:wpg="http://schemas.microsoft.com/office/word/2010/wordprocessingGroup" xmlns:wpi="http://schemas.microsoft.com/office/word/2010/wordprocessingInk" xmlns:wne="http://schemas.microsoft.com/office/word/2006/wordml" xmlns:wps="http://schemas.microsoft.com/office/word/2010/wordprocessingShape" mc:Ignorable="w14 w15 w16se w16cid wp14">
   <w:body>
     <w:tbl>
       <w:tblPr>
@@ -66,6 +66,20 @@
                 <w14:ligatures w14:val="none"/>
               </w:rPr>
               <w:t>DESCRIPCIÒN NARRATIVA DE CASOS DE USO</w:t>
+            </w:r>
+            <w:r>
+              <w:rPr>
+                <w:rFonts w:ascii="Times New Roman" w:eastAsia="Times New Roman" w:hAnsi="Times New Roman" w:cs="Times New Roman"/>
+                <w:b/>
+                <w:bCs/>
+                <w:color w:val="000000"/>
+                <w:kern w:val="0"/>
+                <w:sz w:val="24"/>
+                <w:szCs w:val="24"/>
+                <w:lang w:val="es-ES" w:eastAsia="es-ES"/>
+                <w14:ligatures w14:val="none"/>
+              </w:rPr>
+              <w:t xml:space="preserve"> CONTROLAR ACCESO</w:t>
             </w:r>
           </w:p>
         </w:tc>
@@ -308,7 +322,10 @@
         </w:tc>
       </w:tr>
     </w:tbl>
-    <w:p/>
+    <w:p>
+      <w:bookmarkStart w:id="0" w:name="_GoBack"/>
+      <w:bookmarkEnd w:id="0"/>
+    </w:p>
     <w:sectPr>
       <w:pgSz w:w="11906" w:h="16838"/>
       <w:pgMar w:top="1417" w:right="1701" w:bottom="1417" w:left="1701" w:header="708" w:footer="708" w:gutter="0"/>
@@ -320,7 +337,7 @@
 </file>
 
 <file path=word/numbering.xml><?xml version="1.0" encoding="utf-8"?>
-<w:numbering xmlns:wpc="http://schemas.microsoft.com/office/word/2010/wordprocessingCanvas" xmlns:cx="http://schemas.microsoft.com/office/drawing/2014/chartex" xmlns:cx1="http://schemas.microsoft.com/office/drawing/2015/9/8/chartex" xmlns:cx2="http://schemas.microsoft.com/office/drawing/2015/10/21/chartex" xmlns:cx3="http://schemas.microsoft.com/office/drawing/2016/5/9/chartex" xmlns:cx4="http://schemas.microsoft.com/office/drawing/2016/5/10/chartex" xmlns:cx5="http://schemas.microsoft.com/office/drawing/2016/5/11/chartex" xmlns:cx6="http://schemas.microsoft.com/office/drawing/2016/5/12/chartex" xmlns:cx7="http://schemas.microsoft.com/office/drawing/2016/5/13/chartex" xmlns:cx8="http://schemas.microsoft.com/office/drawing/2016/5/14/chartex" xmlns:mc="http://schemas.openxmlformats.org/markup-compatibility/2006" xmlns:aink="http://schemas.microsoft.com/office/drawing/2016/ink" xmlns:am3d="http://schemas.microsoft.com/office/drawing/2017/model3d" xmlns:o="urn:schemas-microsoft-com:office:office" xmlns:oel="http://schemas.microsoft.com/office/2019/extlst" xmlns:r="http://schemas.openxmlformats.org/officeDocument/2006/relationships" xmlns:m="http://schemas.openxmlformats.org/officeDocument/2006/math" xmlns:v="urn:schemas-microsoft-com:vml" xmlns:wp14="http://schemas.microsoft.com/office/word/2010/wordprocessingDrawing" xmlns:wp="http://schemas.openxmlformats.org/drawingml/2006/wordprocessingDrawing" xmlns:w10="urn:schemas-microsoft-com:office:word" xmlns:w="http://schemas.openxmlformats.org/wordprocessingml/2006/main" xmlns:w14="http://schemas.microsoft.com/office/word/2010/wordml" xmlns:w15="http://schemas.microsoft.com/office/word/2012/wordml" xmlns:w16cex="http://schemas.microsoft.com/office/word/2018/wordml/cex" xmlns:w16cid="http://schemas.microsoft.com/office/word/2016/wordml/cid" xmlns:w16="http://schemas.microsoft.com/office/word/2018/wordml" xmlns:w16sdtdh="http://schemas.microsoft.com/office/word/2020/wordml/sdtdatahash" xmlns:w16se="http://schemas.microsoft.com/office/word/2015/wordml/symex" xmlns:wpg="http://schemas.microsoft.com/office/word/2010/wordprocessingGroup" xmlns:wpi="http://schemas.microsoft.com/office/word/2010/wordprocessingInk" xmlns:wne="http://schemas.microsoft.com/office/word/2006/wordml" xmlns:wps="http://schemas.microsoft.com/office/word/2010/wordprocessingShape" mc:Ignorable="w14 w15 w16se w16cid w16 w16cex w16sdtdh wp14">
+<w:numbering xmlns:wpc="http://schemas.microsoft.com/office/word/2010/wordprocessingCanvas" xmlns:cx="http://schemas.microsoft.com/office/drawing/2014/chartex" xmlns:cx1="http://schemas.microsoft.com/office/drawing/2015/9/8/chartex" xmlns:cx2="http://schemas.microsoft.com/office/drawing/2015/10/21/chartex" xmlns:cx3="http://schemas.microsoft.com/office/drawing/2016/5/9/chartex" xmlns:cx4="http://schemas.microsoft.com/office/drawing/2016/5/10/chartex" xmlns:cx5="http://schemas.microsoft.com/office/drawing/2016/5/11/chartex" xmlns:cx6="http://schemas.microsoft.com/office/drawing/2016/5/12/chartex" xmlns:cx7="http://schemas.microsoft.com/office/drawing/2016/5/13/chartex" xmlns:cx8="http://schemas.microsoft.com/office/drawing/2016/5/14/chartex" xmlns:mc="http://schemas.openxmlformats.org/markup-compatibility/2006" xmlns:aink="http://schemas.microsoft.com/office/drawing/2016/ink" xmlns:am3d="http://schemas.microsoft.com/office/drawing/2017/model3d" xmlns:o="urn:schemas-microsoft-com:office:office" xmlns:r="http://schemas.openxmlformats.org/officeDocument/2006/relationships" xmlns:m="http://schemas.openxmlformats.org/officeDocument/2006/math" xmlns:v="urn:schemas-microsoft-com:vml" xmlns:wp14="http://schemas.microsoft.com/office/word/2010/wordprocessingDrawing" xmlns:wp="http://schemas.openxmlformats.org/drawingml/2006/wordprocessingDrawing" xmlns:w10="urn:schemas-microsoft-com:office:word" xmlns:w="http://schemas.openxmlformats.org/wordprocessingml/2006/main" xmlns:w14="http://schemas.microsoft.com/office/word/2010/wordml" xmlns:w15="http://schemas.microsoft.com/office/word/2012/wordml" xmlns:w16cid="http://schemas.microsoft.com/office/word/2016/wordml/cid" xmlns:w16se="http://schemas.microsoft.com/office/word/2015/wordml/symex" xmlns:wpg="http://schemas.microsoft.com/office/word/2010/wordprocessingGroup" xmlns:wpi="http://schemas.microsoft.com/office/word/2010/wordprocessingInk" xmlns:wne="http://schemas.microsoft.com/office/word/2006/wordml" xmlns:wps="http://schemas.microsoft.com/office/word/2010/wordprocessingShape" mc:Ignorable="w14 w15 w16se w16cid wp14">
   <w:abstractNum w:abstractNumId="0" w15:restartNumberingAfterBreak="0">
     <w:nsid w:val="000D2A28"/>
     <w:multiLevelType w:val="multilevel"/>
@@ -5356,10 +5373,10 @@
       </w:rPr>
     </w:lvl>
   </w:abstractNum>
-  <w:num w:numId="1" w16cid:durableId="1812864488">
+  <w:num w:numId="1">
     <w:abstractNumId w:val="27"/>
   </w:num>
-  <w:num w:numId="2" w16cid:durableId="2002390051">
+  <w:num w:numId="2">
     <w:abstractNumId w:val="2"/>
     <w:lvlOverride w:ilvl="0">
       <w:lvl w:ilvl="0">
@@ -5369,10 +5386,10 @@
       </w:lvl>
     </w:lvlOverride>
   </w:num>
-  <w:num w:numId="3" w16cid:durableId="1694377881">
+  <w:num w:numId="3">
     <w:abstractNumId w:val="4"/>
   </w:num>
-  <w:num w:numId="4" w16cid:durableId="875704015">
+  <w:num w:numId="4">
     <w:abstractNumId w:val="24"/>
     <w:lvlOverride w:ilvl="0">
       <w:lvl w:ilvl="0">
@@ -5382,67 +5399,67 @@
       </w:lvl>
     </w:lvlOverride>
   </w:num>
-  <w:num w:numId="5" w16cid:durableId="2045279979">
+  <w:num w:numId="5">
     <w:abstractNumId w:val="16"/>
   </w:num>
-  <w:num w:numId="6" w16cid:durableId="1574310446">
+  <w:num w:numId="6">
     <w:abstractNumId w:val="20"/>
   </w:num>
-  <w:num w:numId="7" w16cid:durableId="954020776">
+  <w:num w:numId="7">
     <w:abstractNumId w:val="13"/>
   </w:num>
-  <w:num w:numId="8" w16cid:durableId="1244803518">
+  <w:num w:numId="8">
     <w:abstractNumId w:val="33"/>
   </w:num>
-  <w:num w:numId="9" w16cid:durableId="556162944">
+  <w:num w:numId="9">
     <w:abstractNumId w:val="34"/>
   </w:num>
-  <w:num w:numId="10" w16cid:durableId="460878625">
+  <w:num w:numId="10">
     <w:abstractNumId w:val="1"/>
   </w:num>
-  <w:num w:numId="11" w16cid:durableId="608779252">
+  <w:num w:numId="11">
     <w:abstractNumId w:val="32"/>
   </w:num>
-  <w:num w:numId="12" w16cid:durableId="165874397">
+  <w:num w:numId="12">
     <w:abstractNumId w:val="14"/>
   </w:num>
-  <w:num w:numId="13" w16cid:durableId="322587941">
+  <w:num w:numId="13">
     <w:abstractNumId w:val="0"/>
   </w:num>
-  <w:num w:numId="14" w16cid:durableId="405036243">
+  <w:num w:numId="14">
     <w:abstractNumId w:val="18"/>
   </w:num>
-  <w:num w:numId="15" w16cid:durableId="625626914">
+  <w:num w:numId="15">
     <w:abstractNumId w:val="22"/>
   </w:num>
-  <w:num w:numId="16" w16cid:durableId="1816754584">
+  <w:num w:numId="16">
     <w:abstractNumId w:val="6"/>
   </w:num>
-  <w:num w:numId="17" w16cid:durableId="1134786177">
+  <w:num w:numId="17">
     <w:abstractNumId w:val="7"/>
   </w:num>
-  <w:num w:numId="18" w16cid:durableId="1883590330">
+  <w:num w:numId="18">
     <w:abstractNumId w:val="28"/>
   </w:num>
-  <w:num w:numId="19" w16cid:durableId="454831773">
+  <w:num w:numId="19">
     <w:abstractNumId w:val="30"/>
   </w:num>
-  <w:num w:numId="20" w16cid:durableId="1657487305">
+  <w:num w:numId="20">
     <w:abstractNumId w:val="9"/>
   </w:num>
-  <w:num w:numId="21" w16cid:durableId="588925206">
+  <w:num w:numId="21">
     <w:abstractNumId w:val="15"/>
   </w:num>
-  <w:num w:numId="22" w16cid:durableId="985745813">
+  <w:num w:numId="22">
     <w:abstractNumId w:val="31"/>
   </w:num>
-  <w:num w:numId="23" w16cid:durableId="148912292">
+  <w:num w:numId="23">
     <w:abstractNumId w:val="10"/>
   </w:num>
-  <w:num w:numId="24" w16cid:durableId="794568735">
+  <w:num w:numId="24">
     <w:abstractNumId w:val="26"/>
   </w:num>
-  <w:num w:numId="25" w16cid:durableId="2122677964">
+  <w:num w:numId="25">
     <w:abstractNumId w:val="29"/>
     <w:lvlOverride w:ilvl="0">
       <w:lvl w:ilvl="0">
@@ -5452,41 +5469,41 @@
       </w:lvl>
     </w:lvlOverride>
   </w:num>
-  <w:num w:numId="26" w16cid:durableId="637614324">
+  <w:num w:numId="26">
     <w:abstractNumId w:val="17"/>
   </w:num>
-  <w:num w:numId="27" w16cid:durableId="1062293408">
+  <w:num w:numId="27">
     <w:abstractNumId w:val="21"/>
   </w:num>
-  <w:num w:numId="28" w16cid:durableId="1326125122">
+  <w:num w:numId="28">
     <w:abstractNumId w:val="3"/>
   </w:num>
-  <w:num w:numId="29" w16cid:durableId="1448040717">
+  <w:num w:numId="29">
     <w:abstractNumId w:val="25"/>
   </w:num>
-  <w:num w:numId="30" w16cid:durableId="2023122668">
+  <w:num w:numId="30">
     <w:abstractNumId w:val="8"/>
   </w:num>
-  <w:num w:numId="31" w16cid:durableId="884440032">
+  <w:num w:numId="31">
     <w:abstractNumId w:val="12"/>
   </w:num>
-  <w:num w:numId="32" w16cid:durableId="2092239901">
+  <w:num w:numId="32">
     <w:abstractNumId w:val="19"/>
   </w:num>
-  <w:num w:numId="33" w16cid:durableId="1165634720">
+  <w:num w:numId="33">
     <w:abstractNumId w:val="11"/>
   </w:num>
-  <w:num w:numId="34" w16cid:durableId="1178039445">
+  <w:num w:numId="34">
     <w:abstractNumId w:val="5"/>
   </w:num>
-  <w:num w:numId="35" w16cid:durableId="1143355587">
+  <w:num w:numId="35">
     <w:abstractNumId w:val="23"/>
   </w:num>
 </w:numbering>
 </file>
 
 <file path=word/styles.xml><?xml version="1.0" encoding="utf-8"?>
-<w:styles xmlns:mc="http://schemas.openxmlformats.org/markup-compatibility/2006" xmlns:r="http://schemas.openxmlformats.org/officeDocument/2006/relationships" xmlns:w="http://schemas.openxmlformats.org/wordprocessingml/2006/main" xmlns:w14="http://schemas.microsoft.com/office/word/2010/wordml" xmlns:w15="http://schemas.microsoft.com/office/word/2012/wordml" xmlns:w16cex="http://schemas.microsoft.com/office/word/2018/wordml/cex" xmlns:w16cid="http://schemas.microsoft.com/office/word/2016/wordml/cid" xmlns:w16="http://schemas.microsoft.com/office/word/2018/wordml" xmlns:w16sdtdh="http://schemas.microsoft.com/office/word/2020/wordml/sdtdatahash" xmlns:w16se="http://schemas.microsoft.com/office/word/2015/wordml/symex" mc:Ignorable="w14 w15 w16se w16cid w16 w16cex w16sdtdh">
+<w:styles xmlns:mc="http://schemas.openxmlformats.org/markup-compatibility/2006" xmlns:r="http://schemas.openxmlformats.org/officeDocument/2006/relationships" xmlns:w="http://schemas.openxmlformats.org/wordprocessingml/2006/main" xmlns:w14="http://schemas.microsoft.com/office/word/2010/wordml" xmlns:w15="http://schemas.microsoft.com/office/word/2012/wordml" xmlns:w16cid="http://schemas.microsoft.com/office/word/2016/wordml/cid" xmlns:w16se="http://schemas.microsoft.com/office/word/2015/wordml/symex" mc:Ignorable="w14 w15 w16se w16cid">
   <w:docDefaults>
     <w:rPrDefault>
       <w:rPr>
@@ -5504,7 +5521,7 @@
       </w:pPr>
     </w:pPrDefault>
   </w:docDefaults>
-  <w:latentStyles w:defLockedState="0" w:defUIPriority="99" w:defSemiHidden="0" w:defUnhideWhenUsed="0" w:defQFormat="0" w:count="376">
+  <w:latentStyles w:defLockedState="0" w:defUIPriority="99" w:defSemiHidden="0" w:defUnhideWhenUsed="0" w:defQFormat="0" w:count="375">
     <w:lsdException w:name="Normal" w:uiPriority="0" w:qFormat="1"/>
     <w:lsdException w:name="heading 1" w:uiPriority="9" w:qFormat="1"/>
     <w:lsdException w:name="heading 2" w:semiHidden="1" w:uiPriority="9" w:unhideWhenUsed="1" w:qFormat="1"/>
@@ -5880,7 +5897,6 @@
     <w:lsdException w:name="Smart Hyperlink" w:semiHidden="1" w:unhideWhenUsed="1"/>
     <w:lsdException w:name="Hashtag" w:semiHidden="1" w:unhideWhenUsed="1"/>
     <w:lsdException w:name="Unresolved Mention" w:semiHidden="1" w:unhideWhenUsed="1"/>
-    <w:lsdException w:name="Smart Link" w:semiHidden="1" w:unhideWhenUsed="1"/>
   </w:latentStyles>
   <w:style w:type="paragraph" w:default="1" w:styleId="Normal">
     <w:name w:val="Normal"/>

</xml_diff>